<commit_message>
Some more sprites and SFXs
</commit_message>
<xml_diff>
--- a/스크립트 Garatie.docx
+++ b/스크립트 Garatie.docx
@@ -1372,7 +1372,43 @@
           <w:sz w:val="28"/>
           <w:szCs w:val="28"/>
         </w:rPr>
-        <w:t>Sero "Sero yao!</w:t>
+        <w:t>Sero "</w:t>
+      </w:r>
+      <w:r>
+        <w:rPr>
+          <w:rFonts w:ascii="Garatie Chenova Character" w:eastAsia="굴림" w:hAnsi="Garatie Chenova Character" w:cs="Calibri"/>
+          <w:kern w:val="0"/>
+          <w:sz w:val="28"/>
+          <w:szCs w:val="28"/>
+        </w:rPr>
+        <w:t>'</w:t>
+      </w:r>
+      <w:r>
+        <w:rPr>
+          <w:rFonts w:ascii="Garatie Chenova Character" w:eastAsia="굴림" w:hAnsi="Garatie Chenova Character" w:cs="Calibri"/>
+          <w:kern w:val="0"/>
+          <w:sz w:val="28"/>
+          <w:szCs w:val="28"/>
+        </w:rPr>
+        <w:t>Sero</w:t>
+      </w:r>
+      <w:r>
+        <w:rPr>
+          <w:rFonts w:ascii="Garatie Chenova Character" w:eastAsia="굴림" w:hAnsi="Garatie Chenova Character" w:cs="Calibri"/>
+          <w:kern w:val="0"/>
+          <w:sz w:val="28"/>
+          <w:szCs w:val="28"/>
+        </w:rPr>
+        <w:t>'</w:t>
+      </w:r>
+      <w:r>
+        <w:rPr>
+          <w:rFonts w:ascii="Garatie Chenova Character" w:eastAsia="굴림" w:hAnsi="Garatie Chenova Character" w:cs="Calibri"/>
+          <w:kern w:val="0"/>
+          <w:sz w:val="28"/>
+          <w:szCs w:val="28"/>
+        </w:rPr>
+        <w:t xml:space="preserve"> yao!</w:t>
       </w:r>
       <w:r>
         <w:rPr>
@@ -1482,8 +1518,6 @@
         </w:rPr>
         <w:t>mejin</w:t>
       </w:r>
-      <w:bookmarkStart w:id="0" w:name="_GoBack"/>
-      <w:bookmarkEnd w:id="0"/>
       <w:r>
         <w:rPr>
           <w:rFonts w:ascii="Garatie Chenova Character" w:eastAsia="굴림" w:hAnsi="Garatie Chenova Character" w:cs="Calibri"/>
@@ -1528,10 +1562,10 @@
         <w:spacing w:after="0" w:line="240" w:lineRule="auto"/>
         <w:jc w:val="left"/>
         <w:rPr>
-          <w:rFonts w:ascii="굴림" w:eastAsia="굴림" w:hAnsi="굴림" w:cs="굴림"/>
-          <w:kern w:val="0"/>
-          <w:sz w:val="24"/>
-          <w:szCs w:val="24"/>
+          <w:rFonts w:ascii="Arial" w:eastAsia="굴림" w:hAnsi="Arial" w:cs="Arial"/>
+          <w:color w:val="000000"/>
+          <w:kern w:val="0"/>
+          <w:sz w:val="22"/>
         </w:rPr>
       </w:pPr>
       <w:r>
@@ -1760,191 +1794,128 @@
         <w:spacing w:after="0" w:line="240" w:lineRule="auto"/>
         <w:jc w:val="left"/>
         <w:rPr>
-          <w:rFonts w:ascii="굴림" w:eastAsia="굴림" w:hAnsi="굴림" w:cs="굴림"/>
-          <w:kern w:val="0"/>
-          <w:sz w:val="24"/>
-          <w:szCs w:val="24"/>
+          <w:rFonts w:ascii="Garatie Chenova Character" w:eastAsia="굴림" w:hAnsi="Garatie Chenova Character" w:cs="Calibri"/>
+          <w:kern w:val="0"/>
+          <w:sz w:val="28"/>
+          <w:szCs w:val="28"/>
         </w:rPr>
       </w:pPr>
       <w:r>
         <w:rPr>
-          <w:rFonts w:ascii="Arial" w:eastAsia="굴림" w:hAnsi="Arial" w:cs="Arial"/>
-          <w:color w:val="000000"/>
-          <w:kern w:val="0"/>
-          <w:sz w:val="22"/>
-        </w:rPr>
-        <w:t>셰로</w:t>
-      </w:r>
-      <w:r>
-        <w:rPr>
-          <w:rFonts w:ascii="Arial" w:eastAsia="굴림" w:hAnsi="Arial" w:cs="Arial"/>
-          <w:color w:val="000000"/>
-          <w:kern w:val="0"/>
-          <w:sz w:val="22"/>
-        </w:rPr>
-        <w:t xml:space="preserve">: </w:t>
-      </w:r>
-      <w:r>
-        <w:rPr>
-          <w:rFonts w:ascii="Arial" w:eastAsia="굴림" w:hAnsi="Arial" w:cs="Arial"/>
-          <w:color w:val="000000"/>
-          <w:kern w:val="0"/>
-          <w:sz w:val="22"/>
-        </w:rPr>
-        <w:t>난</w:t>
-      </w:r>
-      <w:r>
-        <w:rPr>
-          <w:rFonts w:ascii="Arial" w:eastAsia="굴림" w:hAnsi="Arial" w:cs="Arial"/>
-          <w:color w:val="000000"/>
-          <w:kern w:val="0"/>
-          <w:sz w:val="22"/>
-        </w:rPr>
-        <w:t xml:space="preserve"> </w:t>
-      </w:r>
-      <w:r>
-        <w:rPr>
-          <w:rFonts w:ascii="Arial" w:eastAsia="굴림" w:hAnsi="Arial" w:cs="Arial"/>
-          <w:color w:val="000000"/>
-          <w:kern w:val="0"/>
-          <w:sz w:val="22"/>
-        </w:rPr>
-        <w:t>진지하다고</w:t>
-      </w:r>
-      <w:r>
-        <w:rPr>
-          <w:rFonts w:ascii="Arial" w:eastAsia="굴림" w:hAnsi="Arial" w:cs="Arial"/>
-          <w:color w:val="000000"/>
-          <w:kern w:val="0"/>
-          <w:sz w:val="22"/>
-        </w:rPr>
-        <w:t xml:space="preserve">! </w:t>
-      </w:r>
-      <w:r>
-        <w:rPr>
-          <w:rFonts w:ascii="Arial" w:eastAsia="굴림" w:hAnsi="Arial" w:cs="Arial"/>
-          <w:color w:val="000000"/>
-          <w:kern w:val="0"/>
-          <w:sz w:val="22"/>
-        </w:rPr>
-        <w:t>나랑</w:t>
-      </w:r>
-      <w:r>
-        <w:rPr>
-          <w:rFonts w:ascii="Arial" w:eastAsia="굴림" w:hAnsi="Arial" w:cs="Arial"/>
-          <w:color w:val="000000"/>
-          <w:kern w:val="0"/>
-          <w:sz w:val="22"/>
-        </w:rPr>
-        <w:t xml:space="preserve"> </w:t>
-      </w:r>
-      <w:r>
-        <w:rPr>
-          <w:rFonts w:ascii="Arial" w:eastAsia="굴림" w:hAnsi="Arial" w:cs="Arial"/>
-          <w:color w:val="000000"/>
-          <w:kern w:val="0"/>
-          <w:sz w:val="22"/>
-        </w:rPr>
-        <w:t>놀아주기</w:t>
-      </w:r>
-      <w:r>
-        <w:rPr>
-          <w:rFonts w:ascii="Arial" w:eastAsia="굴림" w:hAnsi="Arial" w:cs="Arial"/>
-          <w:color w:val="000000"/>
-          <w:kern w:val="0"/>
-          <w:sz w:val="22"/>
-        </w:rPr>
-        <w:t xml:space="preserve">… </w:t>
-      </w:r>
-      <w:r>
-        <w:rPr>
-          <w:rFonts w:ascii="Arial" w:eastAsia="굴림" w:hAnsi="Arial" w:cs="Arial"/>
-          <w:color w:val="000000"/>
-          <w:kern w:val="0"/>
-          <w:sz w:val="22"/>
-        </w:rPr>
-        <w:t>아니</w:t>
-      </w:r>
-      <w:r>
-        <w:rPr>
-          <w:rFonts w:ascii="Arial" w:eastAsia="굴림" w:hAnsi="Arial" w:cs="Arial"/>
-          <w:color w:val="000000"/>
-          <w:kern w:val="0"/>
-          <w:sz w:val="22"/>
-        </w:rPr>
-        <w:t xml:space="preserve">, </w:t>
-      </w:r>
-      <w:r>
-        <w:rPr>
-          <w:rFonts w:ascii="Arial" w:eastAsia="굴림" w:hAnsi="Arial" w:cs="Arial"/>
-          <w:color w:val="000000"/>
-          <w:kern w:val="0"/>
-          <w:sz w:val="22"/>
-        </w:rPr>
-        <w:t>나랑</w:t>
-      </w:r>
-      <w:r>
-        <w:rPr>
-          <w:rFonts w:ascii="Arial" w:eastAsia="굴림" w:hAnsi="Arial" w:cs="Arial"/>
-          <w:color w:val="000000"/>
-          <w:kern w:val="0"/>
-          <w:sz w:val="22"/>
-        </w:rPr>
-        <w:t xml:space="preserve"> </w:t>
-      </w:r>
-      <w:r>
-        <w:rPr>
-          <w:rFonts w:ascii="Arial" w:eastAsia="굴림" w:hAnsi="Arial" w:cs="Arial"/>
-          <w:color w:val="000000"/>
-          <w:kern w:val="0"/>
-          <w:sz w:val="22"/>
-        </w:rPr>
-        <w:t>승부하기</w:t>
-      </w:r>
-      <w:r>
-        <w:rPr>
-          <w:rFonts w:ascii="Arial" w:eastAsia="굴림" w:hAnsi="Arial" w:cs="Arial"/>
-          <w:color w:val="000000"/>
-          <w:kern w:val="0"/>
-          <w:sz w:val="22"/>
-        </w:rPr>
-        <w:t xml:space="preserve"> </w:t>
-      </w:r>
-      <w:r>
-        <w:rPr>
-          <w:rFonts w:ascii="Arial" w:eastAsia="굴림" w:hAnsi="Arial" w:cs="Arial"/>
-          <w:color w:val="000000"/>
-          <w:kern w:val="0"/>
-          <w:sz w:val="22"/>
-        </w:rPr>
-        <w:t>전까지는</w:t>
-      </w:r>
-      <w:r>
-        <w:rPr>
-          <w:rFonts w:ascii="Arial" w:eastAsia="굴림" w:hAnsi="Arial" w:cs="Arial"/>
-          <w:color w:val="000000"/>
-          <w:kern w:val="0"/>
-          <w:sz w:val="22"/>
-        </w:rPr>
-        <w:t xml:space="preserve"> </w:t>
-      </w:r>
-      <w:r>
-        <w:rPr>
-          <w:rFonts w:ascii="Arial" w:eastAsia="굴림" w:hAnsi="Arial" w:cs="Arial"/>
-          <w:color w:val="000000"/>
-          <w:kern w:val="0"/>
-          <w:sz w:val="22"/>
-        </w:rPr>
-        <w:t>못지나가</w:t>
-      </w:r>
-      <w:r>
-        <w:rPr>
-          <w:rFonts w:ascii="Arial" w:eastAsia="굴림" w:hAnsi="Arial" w:cs="Arial"/>
-          <w:color w:val="000000"/>
-          <w:kern w:val="0"/>
-          <w:sz w:val="22"/>
-        </w:rPr>
-        <w:t>!</w:t>
+          <w:rFonts w:ascii="Garatie Chenova Character" w:eastAsia="굴림" w:hAnsi="Garatie Chenova Character" w:cs="Calibri"/>
+          <w:kern w:val="0"/>
+          <w:sz w:val="28"/>
+          <w:szCs w:val="28"/>
+        </w:rPr>
+        <w:t>reosena "e rea rea.</w:t>
+      </w:r>
+      <w:r>
+        <w:rPr>
+          <w:rFonts w:ascii="Garatie Chenova Character" w:eastAsia="굴림" w:hAnsi="Garatie Chenova Character" w:cs="Calibri"/>
+          <w:kern w:val="0"/>
+          <w:sz w:val="28"/>
+          <w:szCs w:val="28"/>
+        </w:rPr>
+        <w:t xml:space="preserve"> </w:t>
+      </w:r>
+      <w:r>
+        <w:rPr>
+          <w:rFonts w:ascii="Garatie Chenova Character" w:eastAsia="굴림" w:hAnsi="Garatie Chenova Character" w:cs="Calibri" w:hint="eastAsia"/>
+          <w:kern w:val="0"/>
+          <w:sz w:val="28"/>
+          <w:szCs w:val="28"/>
+        </w:rPr>
+        <w:t xml:space="preserve">diuma </w:t>
+      </w:r>
+      <w:r>
+        <w:rPr>
+          <w:rFonts w:ascii="Garatie Chenova Character" w:eastAsia="굴림" w:hAnsi="Garatie Chenova Character" w:cs="Calibri"/>
+          <w:kern w:val="0"/>
+          <w:sz w:val="28"/>
+          <w:szCs w:val="28"/>
+        </w:rPr>
+        <w:t>pikao webrini daro?</w:t>
+      </w:r>
+      <w:r>
+        <w:rPr>
+          <w:rFonts w:ascii="Garatie Chenova Character" w:eastAsia="굴림" w:hAnsi="Garatie Chenova Character" w:cs="Calibri"/>
+          <w:kern w:val="0"/>
+          <w:sz w:val="28"/>
+          <w:szCs w:val="28"/>
+        </w:rPr>
+        <w:t xml:space="preserve"> han tou </w:t>
+      </w:r>
+      <w:r>
+        <w:rPr>
+          <w:rFonts w:ascii="Garatie Chenova Character" w:eastAsia="굴림" w:hAnsi="Garatie Chenova Character" w:cs="Calibri" w:hint="eastAsia"/>
+          <w:kern w:val="0"/>
+          <w:sz w:val="28"/>
+          <w:szCs w:val="28"/>
+        </w:rPr>
+        <w:t>fivin</w:t>
+      </w:r>
+      <w:r>
+        <w:rPr>
+          <w:rFonts w:ascii="Garatie Chenova Character" w:eastAsia="굴림" w:hAnsi="Garatie Chenova Character" w:cs="Calibri"/>
+          <w:kern w:val="0"/>
+          <w:sz w:val="28"/>
+          <w:szCs w:val="28"/>
+        </w:rPr>
+        <w:t xml:space="preserve">tero uma </w:t>
+      </w:r>
+      <w:r>
+        <w:rPr>
+          <w:rFonts w:ascii="Garatie Chenova Character" w:eastAsia="굴림" w:hAnsi="Garatie Chenova Character" w:cs="Calibri" w:hint="eastAsia"/>
+          <w:kern w:val="0"/>
+          <w:sz w:val="28"/>
+          <w:szCs w:val="28"/>
+        </w:rPr>
+        <w:t xml:space="preserve">jiaru </w:t>
+      </w:r>
+      <w:r>
+        <w:rPr>
+          <w:rFonts w:ascii="Garatie Chenova Character" w:eastAsia="굴림" w:hAnsi="Garatie Chenova Character" w:cs="Calibri"/>
+          <w:kern w:val="0"/>
+          <w:sz w:val="28"/>
+          <w:szCs w:val="28"/>
+        </w:rPr>
+        <w:t xml:space="preserve">nuba. viro </w:t>
+      </w:r>
+      <w:r>
+        <w:rPr>
+          <w:rFonts w:ascii="Garatie Chenova Character" w:eastAsia="굴림" w:hAnsi="Garatie Chenova Character" w:cs="Calibri" w:hint="eastAsia"/>
+          <w:kern w:val="0"/>
+          <w:sz w:val="28"/>
+          <w:szCs w:val="28"/>
+        </w:rPr>
+        <w:t xml:space="preserve">CUmie </w:t>
+      </w:r>
+      <w:r>
+        <w:rPr>
+          <w:rFonts w:ascii="Garatie Chenova Character" w:eastAsia="굴림" w:hAnsi="Garatie Chenova Character" w:cs="Calibri"/>
+          <w:kern w:val="0"/>
+          <w:sz w:val="28"/>
+          <w:szCs w:val="28"/>
+        </w:rPr>
+        <w:t>sanarU</w:t>
+      </w:r>
+      <w:r>
+        <w:rPr>
+          <w:rFonts w:ascii="Garatie Chenova Character" w:eastAsia="굴림" w:hAnsi="Garatie Chenova Character" w:cs="Calibri"/>
+          <w:kern w:val="0"/>
+          <w:sz w:val="28"/>
+          <w:szCs w:val="28"/>
+        </w:rPr>
+        <w:t>?</w:t>
+      </w:r>
+      <w:r>
+        <w:rPr>
+          <w:rFonts w:ascii="Garatie Chenova Character" w:eastAsia="굴림" w:hAnsi="Garatie Chenova Character" w:cs="Calibri"/>
+          <w:kern w:val="0"/>
+          <w:sz w:val="28"/>
+          <w:szCs w:val="28"/>
+        </w:rPr>
+        <w:t>"</w:t>
       </w:r>
     </w:p>
     <w:p>
@@ -1962,132 +1933,6 @@
           <w:szCs w:val="24"/>
         </w:rPr>
       </w:pPr>
-      <w:r>
-        <w:rPr>
-          <w:rFonts w:ascii="Arial" w:eastAsia="굴림" w:hAnsi="Arial" w:cs="Arial"/>
-          <w:color w:val="000000"/>
-          <w:kern w:val="0"/>
-          <w:sz w:val="22"/>
-        </w:rPr>
-        <w:t>레오세나</w:t>
-      </w:r>
-      <w:r>
-        <w:rPr>
-          <w:rFonts w:ascii="Arial" w:eastAsia="굴림" w:hAnsi="Arial" w:cs="Arial"/>
-          <w:color w:val="000000"/>
-          <w:kern w:val="0"/>
-          <w:sz w:val="22"/>
-        </w:rPr>
-        <w:t>: (</w:t>
-      </w:r>
-      <w:r>
-        <w:rPr>
-          <w:rFonts w:ascii="Arial" w:eastAsia="굴림" w:hAnsi="Arial" w:cs="Arial"/>
-          <w:color w:val="000000"/>
-          <w:kern w:val="0"/>
-          <w:sz w:val="22"/>
-        </w:rPr>
-        <w:t>응</w:t>
-      </w:r>
-      <w:r>
-        <w:rPr>
-          <w:rFonts w:ascii="Arial" w:eastAsia="굴림" w:hAnsi="Arial" w:cs="Arial"/>
-          <w:color w:val="000000"/>
-          <w:kern w:val="0"/>
-          <w:sz w:val="22"/>
-        </w:rPr>
-        <w:t xml:space="preserve">? </w:t>
-      </w:r>
-      <w:r>
-        <w:rPr>
-          <w:rFonts w:ascii="Arial" w:eastAsia="굴림" w:hAnsi="Arial" w:cs="Arial"/>
-          <w:color w:val="000000"/>
-          <w:kern w:val="0"/>
-          <w:sz w:val="22"/>
-        </w:rPr>
-        <w:t>잠깐</w:t>
-      </w:r>
-      <w:r>
-        <w:rPr>
-          <w:rFonts w:ascii="Arial" w:eastAsia="굴림" w:hAnsi="Arial" w:cs="Arial"/>
-          <w:color w:val="000000"/>
-          <w:kern w:val="0"/>
-          <w:sz w:val="22"/>
-        </w:rPr>
-        <w:t xml:space="preserve">. </w:t>
-      </w:r>
-      <w:r>
-        <w:rPr>
-          <w:rFonts w:ascii="Arial" w:eastAsia="굴림" w:hAnsi="Arial" w:cs="Arial"/>
-          <w:color w:val="000000"/>
-          <w:kern w:val="0"/>
-          <w:sz w:val="22"/>
-        </w:rPr>
-        <w:t>저</w:t>
-      </w:r>
-      <w:r>
-        <w:rPr>
-          <w:rFonts w:ascii="Arial" w:eastAsia="굴림" w:hAnsi="Arial" w:cs="Arial"/>
-          <w:color w:val="000000"/>
-          <w:kern w:val="0"/>
-          <w:sz w:val="22"/>
-        </w:rPr>
-        <w:t xml:space="preserve"> </w:t>
-      </w:r>
-      <w:r>
-        <w:rPr>
-          <w:rFonts w:ascii="Arial" w:eastAsia="굴림" w:hAnsi="Arial" w:cs="Arial"/>
-          <w:color w:val="000000"/>
-          <w:kern w:val="0"/>
-          <w:sz w:val="22"/>
-        </w:rPr>
-        <w:t>녀석의</w:t>
-      </w:r>
-      <w:r>
-        <w:rPr>
-          <w:rFonts w:ascii="Arial" w:eastAsia="굴림" w:hAnsi="Arial" w:cs="Arial"/>
-          <w:color w:val="000000"/>
-          <w:kern w:val="0"/>
-          <w:sz w:val="22"/>
-        </w:rPr>
-        <w:t xml:space="preserve"> </w:t>
-      </w:r>
-      <w:r>
-        <w:rPr>
-          <w:rFonts w:ascii="Arial" w:eastAsia="굴림" w:hAnsi="Arial" w:cs="Arial"/>
-          <w:color w:val="000000"/>
-          <w:kern w:val="0"/>
-          <w:sz w:val="22"/>
-        </w:rPr>
-        <w:t>눈</w:t>
-      </w:r>
-      <w:r>
-        <w:rPr>
-          <w:rFonts w:ascii="Arial" w:eastAsia="굴림" w:hAnsi="Arial" w:cs="Arial"/>
-          <w:color w:val="000000"/>
-          <w:kern w:val="0"/>
-          <w:sz w:val="22"/>
-        </w:rPr>
-        <w:t xml:space="preserve">… </w:t>
-      </w:r>
-      <w:r>
-        <w:rPr>
-          <w:rFonts w:ascii="Arial" w:eastAsia="굴림" w:hAnsi="Arial" w:cs="Arial"/>
-          <w:color w:val="000000"/>
-          <w:kern w:val="0"/>
-          <w:sz w:val="22"/>
-        </w:rPr>
-        <w:t>붉은색이잖아</w:t>
-      </w:r>
-      <w:r>
-        <w:rPr>
-          <w:rFonts w:ascii="Arial" w:eastAsia="굴림" w:hAnsi="Arial" w:cs="Arial"/>
-          <w:color w:val="000000"/>
-          <w:kern w:val="0"/>
-          <w:sz w:val="22"/>
-        </w:rPr>
-        <w:t>.)</w:t>
-      </w:r>
     </w:p>
     <w:p>
       <w:pPr>
@@ -2098,12 +1943,348 @@
         <w:spacing w:after="0" w:line="240" w:lineRule="auto"/>
         <w:jc w:val="left"/>
         <w:rPr>
+          <w:rFonts w:ascii="Arial" w:eastAsia="굴림" w:hAnsi="Arial" w:cs="Arial"/>
+          <w:color w:val="000000"/>
+          <w:kern w:val="0"/>
+          <w:sz w:val="22"/>
+        </w:rPr>
+      </w:pPr>
+      <w:r>
+        <w:rPr>
+          <w:rFonts w:ascii="Arial" w:eastAsia="굴림" w:hAnsi="Arial" w:cs="Arial"/>
+          <w:color w:val="000000"/>
+          <w:kern w:val="0"/>
+          <w:sz w:val="22"/>
+        </w:rPr>
+        <w:t>셰로</w:t>
+      </w:r>
+      <w:r>
+        <w:rPr>
+          <w:rFonts w:ascii="Arial" w:eastAsia="굴림" w:hAnsi="Arial" w:cs="Arial"/>
+          <w:color w:val="000000"/>
+          <w:kern w:val="0"/>
+          <w:sz w:val="22"/>
+        </w:rPr>
+        <w:t xml:space="preserve">: </w:t>
+      </w:r>
+      <w:r>
+        <w:rPr>
+          <w:rFonts w:ascii="Arial" w:eastAsia="굴림" w:hAnsi="Arial" w:cs="Arial"/>
+          <w:color w:val="000000"/>
+          <w:kern w:val="0"/>
+          <w:sz w:val="22"/>
+        </w:rPr>
+        <w:t>난</w:t>
+      </w:r>
+      <w:r>
+        <w:rPr>
+          <w:rFonts w:ascii="Arial" w:eastAsia="굴림" w:hAnsi="Arial" w:cs="Arial"/>
+          <w:color w:val="000000"/>
+          <w:kern w:val="0"/>
+          <w:sz w:val="22"/>
+        </w:rPr>
+        <w:t xml:space="preserve"> </w:t>
+      </w:r>
+      <w:r>
+        <w:rPr>
+          <w:rFonts w:ascii="Arial" w:eastAsia="굴림" w:hAnsi="Arial" w:cs="Arial"/>
+          <w:color w:val="000000"/>
+          <w:kern w:val="0"/>
+          <w:sz w:val="22"/>
+        </w:rPr>
+        <w:t>진지하다고</w:t>
+      </w:r>
+      <w:r>
+        <w:rPr>
+          <w:rFonts w:ascii="Arial" w:eastAsia="굴림" w:hAnsi="Arial" w:cs="Arial"/>
+          <w:color w:val="000000"/>
+          <w:kern w:val="0"/>
+          <w:sz w:val="22"/>
+        </w:rPr>
+        <w:t xml:space="preserve">! </w:t>
+      </w:r>
+      <w:r>
+        <w:rPr>
+          <w:rFonts w:ascii="Arial" w:eastAsia="굴림" w:hAnsi="Arial" w:cs="Arial"/>
+          <w:color w:val="000000"/>
+          <w:kern w:val="0"/>
+          <w:sz w:val="22"/>
+        </w:rPr>
+        <w:t>나랑</w:t>
+      </w:r>
+      <w:r>
+        <w:rPr>
+          <w:rFonts w:ascii="Arial" w:eastAsia="굴림" w:hAnsi="Arial" w:cs="Arial"/>
+          <w:color w:val="000000"/>
+          <w:kern w:val="0"/>
+          <w:sz w:val="22"/>
+        </w:rPr>
+        <w:t xml:space="preserve"> </w:t>
+      </w:r>
+      <w:r>
+        <w:rPr>
+          <w:rFonts w:ascii="Arial" w:eastAsia="굴림" w:hAnsi="Arial" w:cs="Arial"/>
+          <w:color w:val="000000"/>
+          <w:kern w:val="0"/>
+          <w:sz w:val="22"/>
+        </w:rPr>
+        <w:t>놀아주기</w:t>
+      </w:r>
+      <w:r>
+        <w:rPr>
+          <w:rFonts w:ascii="Arial" w:eastAsia="굴림" w:hAnsi="Arial" w:cs="Arial"/>
+          <w:color w:val="000000"/>
+          <w:kern w:val="0"/>
+          <w:sz w:val="22"/>
+        </w:rPr>
+        <w:t xml:space="preserve">… </w:t>
+      </w:r>
+      <w:r>
+        <w:rPr>
+          <w:rFonts w:ascii="Arial" w:eastAsia="굴림" w:hAnsi="Arial" w:cs="Arial"/>
+          <w:color w:val="000000"/>
+          <w:kern w:val="0"/>
+          <w:sz w:val="22"/>
+        </w:rPr>
+        <w:t>아니</w:t>
+      </w:r>
+      <w:r>
+        <w:rPr>
+          <w:rFonts w:ascii="Arial" w:eastAsia="굴림" w:hAnsi="Arial" w:cs="Arial"/>
+          <w:color w:val="000000"/>
+          <w:kern w:val="0"/>
+          <w:sz w:val="22"/>
+        </w:rPr>
+        <w:t xml:space="preserve">, </w:t>
+      </w:r>
+      <w:r>
+        <w:rPr>
+          <w:rFonts w:ascii="Arial" w:eastAsia="굴림" w:hAnsi="Arial" w:cs="Arial"/>
+          <w:color w:val="000000"/>
+          <w:kern w:val="0"/>
+          <w:sz w:val="22"/>
+        </w:rPr>
+        <w:t>나랑</w:t>
+      </w:r>
+      <w:r>
+        <w:rPr>
+          <w:rFonts w:ascii="Arial" w:eastAsia="굴림" w:hAnsi="Arial" w:cs="Arial"/>
+          <w:color w:val="000000"/>
+          <w:kern w:val="0"/>
+          <w:sz w:val="22"/>
+        </w:rPr>
+        <w:t xml:space="preserve"> </w:t>
+      </w:r>
+      <w:r>
+        <w:rPr>
+          <w:rFonts w:ascii="Arial" w:eastAsia="굴림" w:hAnsi="Arial" w:cs="Arial"/>
+          <w:color w:val="000000"/>
+          <w:kern w:val="0"/>
+          <w:sz w:val="22"/>
+        </w:rPr>
+        <w:t>승부하기</w:t>
+      </w:r>
+      <w:r>
+        <w:rPr>
+          <w:rFonts w:ascii="Arial" w:eastAsia="굴림" w:hAnsi="Arial" w:cs="Arial"/>
+          <w:color w:val="000000"/>
+          <w:kern w:val="0"/>
+          <w:sz w:val="22"/>
+        </w:rPr>
+        <w:t xml:space="preserve"> </w:t>
+      </w:r>
+      <w:r>
+        <w:rPr>
+          <w:rFonts w:ascii="Arial" w:eastAsia="굴림" w:hAnsi="Arial" w:cs="Arial"/>
+          <w:color w:val="000000"/>
+          <w:kern w:val="0"/>
+          <w:sz w:val="22"/>
+        </w:rPr>
+        <w:t>전까지는</w:t>
+      </w:r>
+      <w:r>
+        <w:rPr>
+          <w:rFonts w:ascii="Arial" w:eastAsia="굴림" w:hAnsi="Arial" w:cs="Arial"/>
+          <w:color w:val="000000"/>
+          <w:kern w:val="0"/>
+          <w:sz w:val="22"/>
+        </w:rPr>
+        <w:t xml:space="preserve"> </w:t>
+      </w:r>
+      <w:r>
+        <w:rPr>
+          <w:rFonts w:ascii="Arial" w:eastAsia="굴림" w:hAnsi="Arial" w:cs="Arial"/>
+          <w:color w:val="000000"/>
+          <w:kern w:val="0"/>
+          <w:sz w:val="22"/>
+        </w:rPr>
+        <w:t>못지나가</w:t>
+      </w:r>
+      <w:r>
+        <w:rPr>
+          <w:rFonts w:ascii="Arial" w:eastAsia="굴림" w:hAnsi="Arial" w:cs="Arial"/>
+          <w:color w:val="000000"/>
+          <w:kern w:val="0"/>
+          <w:sz w:val="22"/>
+        </w:rPr>
+        <w:t>!</w:t>
+      </w:r>
+    </w:p>
+    <w:p>
+      <w:pPr>
+        <w:widowControl/>
+        <w:wordWrap/>
+        <w:autoSpaceDE/>
+        <w:autoSpaceDN/>
+        <w:spacing w:after="0" w:line="240" w:lineRule="auto"/>
+        <w:jc w:val="left"/>
+        <w:rPr>
+          <w:rFonts w:ascii="Garatie Chenova Character" w:eastAsia="굴림" w:hAnsi="Garatie Chenova Character" w:cs="Calibri"/>
+          <w:kern w:val="0"/>
+          <w:sz w:val="28"/>
+          <w:szCs w:val="28"/>
+        </w:rPr>
+      </w:pPr>
+      <w:r>
+        <w:rPr>
+          <w:rFonts w:ascii="Garatie Chenova Character" w:eastAsia="굴림" w:hAnsi="Garatie Chenova Character" w:cs="Calibri"/>
+          <w:kern w:val="0"/>
+          <w:sz w:val="28"/>
+          <w:szCs w:val="28"/>
+        </w:rPr>
+        <w:t>Sero "</w:t>
+      </w:r>
+      <w:r>
+        <w:rPr>
+          <w:rFonts w:ascii="Garatie Chenova Character" w:eastAsia="굴림" w:hAnsi="Garatie Chenova Character" w:cs="Calibri" w:hint="eastAsia"/>
+          <w:kern w:val="0"/>
+          <w:sz w:val="28"/>
+          <w:szCs w:val="28"/>
+        </w:rPr>
+        <w:t>kea</w:t>
+      </w:r>
+      <w:r>
+        <w:rPr>
+          <w:rFonts w:ascii="Garatie Chenova Character" w:eastAsia="굴림" w:hAnsi="Garatie Chenova Character" w:cs="Calibri"/>
+          <w:kern w:val="0"/>
+          <w:sz w:val="28"/>
+          <w:szCs w:val="28"/>
+        </w:rPr>
+        <w:t xml:space="preserve"> kumori daro!</w:t>
+      </w:r>
+      <w:r>
+        <w:rPr>
+          <w:rFonts w:ascii="Garatie Chenova Character" w:eastAsia="굴림" w:hAnsi="Garatie Chenova Character" w:cs="Calibri"/>
+          <w:kern w:val="0"/>
+          <w:sz w:val="28"/>
+          <w:szCs w:val="28"/>
+        </w:rPr>
+        <w:t xml:space="preserve"> </w:t>
+      </w:r>
+      <w:r>
+        <w:rPr>
+          <w:rFonts w:ascii="Garatie Chenova Character" w:eastAsia="굴림" w:hAnsi="Garatie Chenova Character" w:cs="Calibri" w:hint="eastAsia"/>
+          <w:kern w:val="0"/>
+          <w:sz w:val="28"/>
+          <w:szCs w:val="28"/>
+        </w:rPr>
+        <w:t xml:space="preserve">ka </w:t>
+      </w:r>
+      <w:r>
+        <w:rPr>
+          <w:rFonts w:ascii="Garatie Chenova Character" w:eastAsia="굴림" w:hAnsi="Garatie Chenova Character" w:cs="Calibri"/>
+          <w:kern w:val="0"/>
+          <w:sz w:val="28"/>
+          <w:szCs w:val="28"/>
+        </w:rPr>
+        <w:t xml:space="preserve">tou </w:t>
+      </w:r>
+      <w:r>
+        <w:rPr>
+          <w:rFonts w:ascii="Garatie Chenova Character" w:eastAsia="굴림" w:hAnsi="Garatie Chenova Character" w:cs="Calibri"/>
+          <w:kern w:val="0"/>
+          <w:sz w:val="28"/>
+          <w:szCs w:val="28"/>
+        </w:rPr>
+        <w:t>fivin... bai ka tou tirotero uma wezi</w:t>
+      </w:r>
+      <w:r>
+        <w:rPr>
+          <w:rFonts w:ascii="Garatie Chenova Character" w:eastAsia="굴림" w:hAnsi="Garatie Chenova Character" w:cs="Calibri"/>
+          <w:kern w:val="0"/>
+          <w:sz w:val="28"/>
+          <w:szCs w:val="28"/>
+        </w:rPr>
+        <w:t xml:space="preserve"> </w:t>
+      </w:r>
+      <w:r>
+        <w:rPr>
+          <w:rFonts w:ascii="Garatie Chenova Character" w:eastAsia="굴림" w:hAnsi="Garatie Chenova Character" w:cs="Calibri" w:hint="eastAsia"/>
+          <w:kern w:val="0"/>
+          <w:sz w:val="28"/>
+          <w:szCs w:val="28"/>
+        </w:rPr>
+        <w:t>kroabaji</w:t>
+      </w:r>
+      <w:r>
+        <w:rPr>
+          <w:rFonts w:ascii="Garatie Chenova Character" w:eastAsia="굴림" w:hAnsi="Garatie Chenova Character" w:cs="Calibri"/>
+          <w:kern w:val="0"/>
+          <w:sz w:val="28"/>
+          <w:szCs w:val="28"/>
+        </w:rPr>
+        <w:t xml:space="preserve"> </w:t>
+      </w:r>
+      <w:r>
+        <w:rPr>
+          <w:rFonts w:ascii="Garatie Chenova Character" w:eastAsia="굴림" w:hAnsi="Garatie Chenova Character" w:cs="Calibri" w:hint="eastAsia"/>
+          <w:kern w:val="0"/>
+          <w:sz w:val="28"/>
+          <w:szCs w:val="28"/>
+        </w:rPr>
+        <w:t>aruka nuba!</w:t>
+      </w:r>
+      <w:r>
+        <w:rPr>
+          <w:rFonts w:ascii="Garatie Chenova Character" w:eastAsia="굴림" w:hAnsi="Garatie Chenova Character" w:cs="Calibri"/>
+          <w:kern w:val="0"/>
+          <w:sz w:val="28"/>
+          <w:szCs w:val="28"/>
+        </w:rPr>
+        <w:t>"</w:t>
+      </w:r>
+    </w:p>
+    <w:p>
+      <w:pPr>
+        <w:widowControl/>
+        <w:wordWrap/>
+        <w:autoSpaceDE/>
+        <w:autoSpaceDN/>
+        <w:spacing w:after="0" w:line="240" w:lineRule="auto"/>
+        <w:jc w:val="left"/>
+        <w:rPr>
           <w:rFonts w:ascii="굴림" w:eastAsia="굴림" w:hAnsi="굴림" w:cs="굴림"/>
           <w:kern w:val="0"/>
           <w:sz w:val="24"/>
           <w:szCs w:val="24"/>
         </w:rPr>
       </w:pPr>
+    </w:p>
+    <w:p>
+      <w:pPr>
+        <w:widowControl/>
+        <w:wordWrap/>
+        <w:autoSpaceDE/>
+        <w:autoSpaceDN/>
+        <w:spacing w:after="0" w:line="240" w:lineRule="auto"/>
+        <w:jc w:val="left"/>
+        <w:rPr>
+          <w:rFonts w:ascii="Arial" w:eastAsia="굴림" w:hAnsi="Arial" w:cs="Arial"/>
+          <w:color w:val="000000"/>
+          <w:kern w:val="0"/>
+          <w:sz w:val="22"/>
+        </w:rPr>
+      </w:pPr>
       <w:r>
         <w:rPr>
           <w:rFonts w:ascii="Arial" w:eastAsia="굴림" w:hAnsi="Arial" w:cs="Arial"/>
@@ -2129,6 +2310,252 @@
           <w:kern w:val="0"/>
           <w:sz w:val="22"/>
         </w:rPr>
+        <w:t>응</w:t>
+      </w:r>
+      <w:r>
+        <w:rPr>
+          <w:rFonts w:ascii="Arial" w:eastAsia="굴림" w:hAnsi="Arial" w:cs="Arial"/>
+          <w:color w:val="000000"/>
+          <w:kern w:val="0"/>
+          <w:sz w:val="22"/>
+        </w:rPr>
+        <w:t xml:space="preserve">? </w:t>
+      </w:r>
+      <w:r>
+        <w:rPr>
+          <w:rFonts w:ascii="Arial" w:eastAsia="굴림" w:hAnsi="Arial" w:cs="Arial"/>
+          <w:color w:val="000000"/>
+          <w:kern w:val="0"/>
+          <w:sz w:val="22"/>
+        </w:rPr>
+        <w:t>잠깐</w:t>
+      </w:r>
+      <w:r>
+        <w:rPr>
+          <w:rFonts w:ascii="Arial" w:eastAsia="굴림" w:hAnsi="Arial" w:cs="Arial"/>
+          <w:color w:val="000000"/>
+          <w:kern w:val="0"/>
+          <w:sz w:val="22"/>
+        </w:rPr>
+        <w:t xml:space="preserve">. </w:t>
+      </w:r>
+      <w:r>
+        <w:rPr>
+          <w:rFonts w:ascii="Arial" w:eastAsia="굴림" w:hAnsi="Arial" w:cs="Arial"/>
+          <w:color w:val="000000"/>
+          <w:kern w:val="0"/>
+          <w:sz w:val="22"/>
+        </w:rPr>
+        <w:t>저</w:t>
+      </w:r>
+      <w:r>
+        <w:rPr>
+          <w:rFonts w:ascii="Arial" w:eastAsia="굴림" w:hAnsi="Arial" w:cs="Arial"/>
+          <w:color w:val="000000"/>
+          <w:kern w:val="0"/>
+          <w:sz w:val="22"/>
+        </w:rPr>
+        <w:t xml:space="preserve"> </w:t>
+      </w:r>
+      <w:r>
+        <w:rPr>
+          <w:rFonts w:ascii="Arial" w:eastAsia="굴림" w:hAnsi="Arial" w:cs="Arial"/>
+          <w:color w:val="000000"/>
+          <w:kern w:val="0"/>
+          <w:sz w:val="22"/>
+        </w:rPr>
+        <w:t>녀석의</w:t>
+      </w:r>
+      <w:r>
+        <w:rPr>
+          <w:rFonts w:ascii="Arial" w:eastAsia="굴림" w:hAnsi="Arial" w:cs="Arial"/>
+          <w:color w:val="000000"/>
+          <w:kern w:val="0"/>
+          <w:sz w:val="22"/>
+        </w:rPr>
+        <w:t xml:space="preserve"> </w:t>
+      </w:r>
+      <w:r>
+        <w:rPr>
+          <w:rFonts w:ascii="Arial" w:eastAsia="굴림" w:hAnsi="Arial" w:cs="Arial"/>
+          <w:color w:val="000000"/>
+          <w:kern w:val="0"/>
+          <w:sz w:val="22"/>
+        </w:rPr>
+        <w:t>눈</w:t>
+      </w:r>
+      <w:r>
+        <w:rPr>
+          <w:rFonts w:ascii="Arial" w:eastAsia="굴림" w:hAnsi="Arial" w:cs="Arial"/>
+          <w:color w:val="000000"/>
+          <w:kern w:val="0"/>
+          <w:sz w:val="22"/>
+        </w:rPr>
+        <w:t xml:space="preserve">… </w:t>
+      </w:r>
+      <w:r>
+        <w:rPr>
+          <w:rFonts w:ascii="Arial" w:eastAsia="굴림" w:hAnsi="Arial" w:cs="Arial"/>
+          <w:color w:val="000000"/>
+          <w:kern w:val="0"/>
+          <w:sz w:val="22"/>
+        </w:rPr>
+        <w:t>붉은색이잖아</w:t>
+      </w:r>
+      <w:r>
+        <w:rPr>
+          <w:rFonts w:ascii="Arial" w:eastAsia="굴림" w:hAnsi="Arial" w:cs="Arial"/>
+          <w:color w:val="000000"/>
+          <w:kern w:val="0"/>
+          <w:sz w:val="22"/>
+        </w:rPr>
+        <w:t>.)</w:t>
+      </w:r>
+    </w:p>
+    <w:p>
+      <w:pPr>
+        <w:widowControl/>
+        <w:wordWrap/>
+        <w:autoSpaceDE/>
+        <w:autoSpaceDN/>
+        <w:spacing w:after="0" w:line="240" w:lineRule="auto"/>
+        <w:jc w:val="left"/>
+        <w:rPr>
+          <w:rFonts w:ascii="Garatie Chenova Character" w:eastAsia="굴림" w:hAnsi="Garatie Chenova Character" w:cs="Calibri"/>
+          <w:kern w:val="0"/>
+          <w:sz w:val="28"/>
+          <w:szCs w:val="28"/>
+        </w:rPr>
+      </w:pPr>
+      <w:r>
+        <w:rPr>
+          <w:rFonts w:ascii="Garatie Chenova Character" w:eastAsia="굴림" w:hAnsi="Garatie Chenova Character" w:cs="Calibri"/>
+          <w:kern w:val="0"/>
+          <w:sz w:val="28"/>
+          <w:szCs w:val="28"/>
+        </w:rPr>
+        <w:t>reosena "</w:t>
+      </w:r>
+      <w:r>
+        <w:rPr>
+          <w:rFonts w:ascii="Garatie Chenova Character" w:eastAsia="굴림" w:hAnsi="Garatie Chenova Character" w:cs="Calibri" w:hint="eastAsia"/>
+          <w:kern w:val="0"/>
+          <w:sz w:val="28"/>
+          <w:szCs w:val="28"/>
+        </w:rPr>
+        <w:t>he-?</w:t>
+      </w:r>
+      <w:r>
+        <w:rPr>
+          <w:rFonts w:ascii="Garatie Chenova Character" w:eastAsia="굴림" w:hAnsi="Garatie Chenova Character" w:cs="Calibri"/>
+          <w:kern w:val="0"/>
+          <w:sz w:val="28"/>
+          <w:szCs w:val="28"/>
+        </w:rPr>
+        <w:t xml:space="preserve"> hoi. </w:t>
+      </w:r>
+      <w:r>
+        <w:rPr>
+          <w:rFonts w:ascii="Garatie Chenova Character" w:eastAsia="굴림" w:hAnsi="Garatie Chenova Character" w:cs="Calibri" w:hint="eastAsia"/>
+          <w:kern w:val="0"/>
+          <w:sz w:val="28"/>
+          <w:szCs w:val="28"/>
+        </w:rPr>
+        <w:t>b</w:t>
+      </w:r>
+      <w:r>
+        <w:rPr>
+          <w:rFonts w:ascii="Garatie Chenova Character" w:eastAsia="굴림" w:hAnsi="Garatie Chenova Character" w:cs="Calibri"/>
+          <w:kern w:val="0"/>
+          <w:sz w:val="28"/>
+          <w:szCs w:val="28"/>
+        </w:rPr>
+        <w:t xml:space="preserve">iar </w:t>
+      </w:r>
+      <w:r>
+        <w:rPr>
+          <w:rFonts w:ascii="Garatie Chenova Character" w:eastAsia="굴림" w:hAnsi="Garatie Chenova Character" w:cs="Calibri" w:hint="eastAsia"/>
+          <w:kern w:val="0"/>
+          <w:sz w:val="28"/>
+          <w:szCs w:val="28"/>
+        </w:rPr>
+        <w:t>ravea.</w:t>
+      </w:r>
+      <w:r>
+        <w:rPr>
+          <w:rFonts w:ascii="Garatie Chenova Character" w:eastAsia="굴림" w:hAnsi="Garatie Chenova Character" w:cs="Calibri"/>
+          <w:kern w:val="0"/>
+          <w:sz w:val="28"/>
+          <w:szCs w:val="28"/>
+        </w:rPr>
+        <w:t>.. muro yao daro.</w:t>
+      </w:r>
+      <w:r>
+        <w:rPr>
+          <w:rFonts w:ascii="Garatie Chenova Character" w:eastAsia="굴림" w:hAnsi="Garatie Chenova Character" w:cs="Calibri"/>
+          <w:kern w:val="0"/>
+          <w:sz w:val="28"/>
+          <w:szCs w:val="28"/>
+        </w:rPr>
+        <w:t>"</w:t>
+      </w:r>
+    </w:p>
+    <w:p>
+      <w:pPr>
+        <w:widowControl/>
+        <w:wordWrap/>
+        <w:autoSpaceDE/>
+        <w:autoSpaceDN/>
+        <w:spacing w:after="0" w:line="240" w:lineRule="auto"/>
+        <w:jc w:val="left"/>
+        <w:rPr>
+          <w:rFonts w:ascii="굴림" w:eastAsia="굴림" w:hAnsi="굴림" w:cs="굴림"/>
+          <w:kern w:val="0"/>
+          <w:sz w:val="24"/>
+          <w:szCs w:val="24"/>
+        </w:rPr>
+      </w:pPr>
+    </w:p>
+    <w:p>
+      <w:pPr>
+        <w:widowControl/>
+        <w:wordWrap/>
+        <w:autoSpaceDE/>
+        <w:autoSpaceDN/>
+        <w:spacing w:after="0" w:line="240" w:lineRule="auto"/>
+        <w:jc w:val="left"/>
+        <w:rPr>
+          <w:rFonts w:ascii="Arial" w:eastAsia="굴림" w:hAnsi="Arial" w:cs="Arial"/>
+          <w:color w:val="000000"/>
+          <w:kern w:val="0"/>
+          <w:sz w:val="22"/>
+        </w:rPr>
+      </w:pPr>
+      <w:r>
+        <w:rPr>
+          <w:rFonts w:ascii="Arial" w:eastAsia="굴림" w:hAnsi="Arial" w:cs="Arial"/>
+          <w:color w:val="000000"/>
+          <w:kern w:val="0"/>
+          <w:sz w:val="22"/>
+        </w:rPr>
+        <w:t>레오세나</w:t>
+      </w:r>
+      <w:r>
+        <w:rPr>
+          <w:rFonts w:ascii="Arial" w:eastAsia="굴림" w:hAnsi="Arial" w:cs="Arial"/>
+          <w:color w:val="000000"/>
+          <w:kern w:val="0"/>
+          <w:sz w:val="22"/>
+        </w:rPr>
+        <w:t>: (</w:t>
+      </w:r>
+      <w:r>
+        <w:rPr>
+          <w:rFonts w:ascii="Arial" w:eastAsia="굴림" w:hAnsi="Arial" w:cs="Arial"/>
+          <w:color w:val="000000"/>
+          <w:kern w:val="0"/>
+          <w:sz w:val="22"/>
+        </w:rPr>
         <w:t>역시</w:t>
       </w:r>
       <w:r>
@@ -2230,6 +2657,139 @@
         </w:rPr>
         <w:t>.)</w:t>
       </w:r>
+    </w:p>
+    <w:p>
+      <w:pPr>
+        <w:widowControl/>
+        <w:wordWrap/>
+        <w:autoSpaceDE/>
+        <w:autoSpaceDN/>
+        <w:spacing w:after="0" w:line="240" w:lineRule="auto"/>
+        <w:jc w:val="left"/>
+        <w:rPr>
+          <w:rFonts w:ascii="Garatie Chenova Character" w:eastAsia="굴림" w:hAnsi="Garatie Chenova Character" w:cs="Calibri"/>
+          <w:kern w:val="0"/>
+          <w:sz w:val="28"/>
+          <w:szCs w:val="28"/>
+        </w:rPr>
+      </w:pPr>
+      <w:r>
+        <w:rPr>
+          <w:rFonts w:ascii="Garatie Chenova Character" w:eastAsia="굴림" w:hAnsi="Garatie Chenova Character" w:cs="Calibri"/>
+          <w:kern w:val="0"/>
+          <w:sz w:val="28"/>
+          <w:szCs w:val="28"/>
+        </w:rPr>
+        <w:t>reosena "</w:t>
+      </w:r>
+      <w:r>
+        <w:rPr>
+          <w:rFonts w:ascii="Garatie Chenova Character" w:eastAsia="굴림" w:hAnsi="Garatie Chenova Character" w:cs="Calibri" w:hint="eastAsia"/>
+          <w:kern w:val="0"/>
+          <w:sz w:val="28"/>
+          <w:szCs w:val="28"/>
+        </w:rPr>
+        <w:t>jikin</w:t>
+      </w:r>
+      <w:r>
+        <w:rPr>
+          <w:rFonts w:ascii="Garatie Chenova Character" w:eastAsia="굴림" w:hAnsi="Garatie Chenova Character" w:cs="Calibri"/>
+          <w:kern w:val="0"/>
+          <w:sz w:val="28"/>
+          <w:szCs w:val="28"/>
+        </w:rPr>
+        <w:t xml:space="preserve"> </w:t>
+      </w:r>
+      <w:r>
+        <w:rPr>
+          <w:rFonts w:ascii="Garatie Chenova Character" w:eastAsia="굴림" w:hAnsi="Garatie Chenova Character" w:cs="Calibri" w:hint="eastAsia"/>
+          <w:kern w:val="0"/>
+          <w:sz w:val="28"/>
+          <w:szCs w:val="28"/>
+        </w:rPr>
+        <w:t>na</w:t>
+      </w:r>
+      <w:r>
+        <w:rPr>
+          <w:rFonts w:ascii="Garatie Chenova Character" w:eastAsia="굴림" w:hAnsi="Garatie Chenova Character" w:cs="Calibri"/>
+          <w:kern w:val="0"/>
+          <w:sz w:val="28"/>
+          <w:szCs w:val="28"/>
+        </w:rPr>
+        <w:t xml:space="preserve">egska nana </w:t>
+      </w:r>
+      <w:r>
+        <w:rPr>
+          <w:rFonts w:ascii="Garatie Chenova Character" w:eastAsia="굴림" w:hAnsi="Garatie Chenova Character" w:cs="Calibri" w:hint="eastAsia"/>
+          <w:kern w:val="0"/>
+          <w:sz w:val="28"/>
+          <w:szCs w:val="28"/>
+        </w:rPr>
+        <w:t>saku Sato</w:t>
+      </w:r>
+      <w:r>
+        <w:rPr>
+          <w:rFonts w:ascii="Garatie Chenova Character" w:eastAsia="굴림" w:hAnsi="Garatie Chenova Character" w:cs="Calibri"/>
+          <w:kern w:val="0"/>
+          <w:sz w:val="28"/>
+          <w:szCs w:val="28"/>
+        </w:rPr>
+        <w:t xml:space="preserve"> mi </w:t>
+      </w:r>
+      <w:r>
+        <w:rPr>
+          <w:rFonts w:ascii="Garatie Chenova Character" w:eastAsia="굴림" w:hAnsi="Garatie Chenova Character" w:cs="Calibri" w:hint="eastAsia"/>
+          <w:kern w:val="0"/>
+          <w:sz w:val="28"/>
+          <w:szCs w:val="28"/>
+        </w:rPr>
+        <w:t>biaru</w:t>
+      </w:r>
+      <w:r>
+        <w:rPr>
+          <w:rFonts w:ascii="Garatie Chenova Character" w:eastAsia="굴림" w:hAnsi="Garatie Chenova Character" w:cs="Calibri"/>
+          <w:kern w:val="0"/>
+          <w:sz w:val="28"/>
+          <w:szCs w:val="28"/>
+        </w:rPr>
+        <w:t xml:space="preserve">ponCa </w:t>
+      </w:r>
+      <w:r>
+        <w:rPr>
+          <w:rFonts w:ascii="Garatie Chenova Character" w:eastAsia="굴림" w:hAnsi="Garatie Chenova Character" w:cs="Calibri" w:hint="eastAsia"/>
+          <w:kern w:val="0"/>
+          <w:sz w:val="28"/>
+          <w:szCs w:val="28"/>
+        </w:rPr>
+        <w:t>mika.</w:t>
+      </w:r>
+      <w:r>
+        <w:rPr>
+          <w:rFonts w:ascii="Garatie Chenova Character" w:eastAsia="굴림" w:hAnsi="Garatie Chenova Character" w:cs="Calibri"/>
+          <w:kern w:val="0"/>
+          <w:sz w:val="28"/>
+          <w:szCs w:val="28"/>
+        </w:rPr>
+        <w:t>"</w:t>
+      </w:r>
+      <w:bookmarkStart w:id="0" w:name="_GoBack"/>
+      <w:bookmarkEnd w:id="0"/>
+    </w:p>
+    <w:p>
+      <w:pPr>
+        <w:widowControl/>
+        <w:wordWrap/>
+        <w:autoSpaceDE/>
+        <w:autoSpaceDN/>
+        <w:spacing w:after="0" w:line="240" w:lineRule="auto"/>
+        <w:jc w:val="left"/>
+        <w:rPr>
+          <w:rFonts w:ascii="굴림" w:eastAsia="굴림" w:hAnsi="굴림" w:cs="굴림"/>
+          <w:kern w:val="0"/>
+          <w:sz w:val="24"/>
+          <w:szCs w:val="24"/>
+        </w:rPr>
+      </w:pPr>
     </w:p>
     <w:p>
       <w:pPr>

</xml_diff>